<commit_message>
Added blogging project desccription
</commit_message>
<xml_diff>
--- a/DataSets/E_R diagrams for databases.docx
+++ b/DataSets/E_R diagrams for databases.docx
@@ -8,6 +8,12 @@
           <w:lang w:val="en-US"/>
         </w:rPr>
       </w:pPr>
+      <w:r>
+        <w:rPr>
+          <w:lang w:val="en-US"/>
+        </w:rPr>
+        <w:t>all</w:t>
+      </w:r>
       <w:r>
         <w:rPr>
           <w:lang w:val="en-US"/>
@@ -6279,6 +6285,7 @@
       </w:pPr>
       <w:r>
         <w:rPr>
+          <w:noProof/>
           <w:lang w:val="en-US"/>
         </w:rPr>
         <w:lastRenderedPageBreak/>

</xml_diff>